<commit_message>
Linking the project together
</commit_message>
<xml_diff>
--- a/MA346_Final_Project_Report.docx
+++ b/MA346_Final_Project_Report.docx
@@ -449,15 +449,7 @@
           <w:sz w:val="24"/>
           <w:szCs w:val="24"/>
         </w:rPr>
-        <w:t>Recall is the true positive</w:t>
-      </w:r>
-      <w:r>
-        <w:rPr>
-          <w:rFonts w:ascii="Times New Roman" w:hAnsi="Times New Roman" w:cs="Times New Roman"/>
-          <w:sz w:val="24"/>
-          <w:szCs w:val="24"/>
-        </w:rPr>
-        <w:t xml:space="preserve"> divided by the sum of true positives and false negatives. </w:t>
+        <w:t xml:space="preserve">Recall is the true positive divided by the sum of true positives and false negatives. </w:t>
       </w:r>
       <w:r>
         <w:rPr>
@@ -918,6 +910,254 @@
         <w:ind w:firstLine="720"/>
         <w:rPr>
           <w:rFonts w:ascii="Times New Roman" w:hAnsi="Times New Roman" w:cs="Times New Roman"/>
+          <w:sz w:val="24"/>
+          <w:szCs w:val="24"/>
+        </w:rPr>
+      </w:pPr>
+      <w:r>
+        <w:rPr>
+          <w:rFonts w:ascii="Times New Roman" w:hAnsi="Times New Roman" w:cs="Times New Roman"/>
+          <w:sz w:val="24"/>
+          <w:szCs w:val="24"/>
+        </w:rPr>
+        <w:t xml:space="preserve">Overall, the </w:t>
+      </w:r>
+      <w:r>
+        <w:rPr>
+          <w:rFonts w:ascii="Times New Roman" w:hAnsi="Times New Roman" w:cs="Times New Roman"/>
+          <w:sz w:val="24"/>
+          <w:szCs w:val="24"/>
+        </w:rPr>
+        <w:t xml:space="preserve">model with the 7 predictor variables is </w:t>
+      </w:r>
+      <w:r>
+        <w:rPr>
+          <w:rFonts w:ascii="Times New Roman" w:hAnsi="Times New Roman" w:cs="Times New Roman"/>
+          <w:sz w:val="24"/>
+          <w:szCs w:val="24"/>
+        </w:rPr>
+        <w:t xml:space="preserve">highly accurate in predicting playoff teams. However, there is reason to believe that this model </w:t>
+      </w:r>
+      <w:r>
+        <w:rPr>
+          <w:rFonts w:ascii="Times New Roman" w:hAnsi="Times New Roman" w:cs="Times New Roman"/>
+          <w:sz w:val="24"/>
+          <w:szCs w:val="24"/>
+        </w:rPr>
+        <w:t>is overfitting the data. This makes sense</w:t>
+      </w:r>
+      <w:r>
+        <w:rPr>
+          <w:rFonts w:ascii="Times New Roman" w:hAnsi="Times New Roman" w:cs="Times New Roman"/>
+          <w:sz w:val="24"/>
+          <w:szCs w:val="24"/>
+        </w:rPr>
+        <w:t xml:space="preserve"> since the size of the dataset is small </w:t>
+      </w:r>
+      <w:r>
+        <w:rPr>
+          <w:rFonts w:ascii="Times New Roman" w:hAnsi="Times New Roman" w:cs="Times New Roman"/>
+          <w:sz w:val="24"/>
+          <w:szCs w:val="24"/>
+        </w:rPr>
+        <w:t xml:space="preserve">and most of the predictor variables have a strong correlation with the response. In </w:t>
+      </w:r>
+      <w:r>
+        <w:rPr>
+          <w:rFonts w:ascii="Times New Roman" w:hAnsi="Times New Roman" w:cs="Times New Roman"/>
+          <w:sz w:val="24"/>
+          <w:szCs w:val="24"/>
+        </w:rPr>
+        <w:t xml:space="preserve">order to make the sample size bigger, I could add data from other NBA seasons in order to get a more accurate representation. </w:t>
+      </w:r>
+    </w:p>
+    <w:p>
+      <w:pPr>
+        <w:spacing w:line="480" w:lineRule="auto"/>
+        <w:rPr>
+          <w:rFonts w:ascii="Times New Roman" w:hAnsi="Times New Roman" w:cs="Times New Roman"/>
+          <w:sz w:val="24"/>
+          <w:szCs w:val="24"/>
+        </w:rPr>
+      </w:pPr>
+    </w:p>
+    <w:p>
+      <w:pPr>
+        <w:spacing w:line="480" w:lineRule="auto"/>
+        <w:rPr>
+          <w:rFonts w:ascii="Times New Roman" w:hAnsi="Times New Roman" w:cs="Times New Roman"/>
+          <w:sz w:val="24"/>
+          <w:szCs w:val="24"/>
+        </w:rPr>
+      </w:pPr>
+      <w:r>
+        <w:rPr>
+          <w:rFonts w:ascii="Times New Roman" w:hAnsi="Times New Roman" w:cs="Times New Roman"/>
+          <w:sz w:val="24"/>
+          <w:szCs w:val="24"/>
+        </w:rPr>
+        <w:t xml:space="preserve">To view the python scripts in Deepnote, use this link: </w:t>
+      </w:r>
+    </w:p>
+    <w:p>
+      <w:pPr>
+        <w:spacing w:line="480" w:lineRule="auto"/>
+        <w:rPr>
+          <w:rFonts w:ascii="Times New Roman" w:hAnsi="Times New Roman" w:cs="Times New Roman"/>
+          <w:sz w:val="24"/>
+          <w:szCs w:val="24"/>
+        </w:rPr>
+      </w:pPr>
+      <w:hyperlink r:id="rId8" w:history="1">
+        <w:r>
+          <w:rPr>
+            <w:rStyle w:val="Hyperlink"/>
+            <w:rFonts w:ascii="Times New Roman" w:hAnsi="Times New Roman" w:cs="Times New Roman"/>
+            <w:sz w:val="24"/>
+            <w:szCs w:val="24"/>
+          </w:rPr>
+          <w:t>https://deepnote.com/publish/25c09a60-88c7-4b10-a6d8-d4f0e19605ae</w:t>
+        </w:r>
+      </w:hyperlink>
+    </w:p>
+    <w:p>
+      <w:pPr>
+        <w:spacing w:line="480" w:lineRule="auto"/>
+        <w:rPr>
+          <w:rFonts w:ascii="Times New Roman" w:hAnsi="Times New Roman" w:cs="Times New Roman"/>
+          <w:sz w:val="24"/>
+          <w:szCs w:val="24"/>
+        </w:rPr>
+      </w:pPr>
+      <w:r>
+        <w:rPr>
+          <w:rFonts w:ascii="Times New Roman" w:hAnsi="Times New Roman" w:cs="Times New Roman"/>
+          <w:sz w:val="24"/>
+          <w:szCs w:val="24"/>
+        </w:rPr>
+        <w:t>To view the</w:t>
+      </w:r>
+      <w:r>
+        <w:rPr>
+          <w:rFonts w:ascii="Times New Roman" w:hAnsi="Times New Roman" w:cs="Times New Roman"/>
+          <w:sz w:val="24"/>
+          <w:szCs w:val="24"/>
+        </w:rPr>
+        <w:t xml:space="preserve"> entire repository in Github</w:t>
+      </w:r>
+      <w:r>
+        <w:rPr>
+          <w:rFonts w:ascii="Times New Roman" w:hAnsi="Times New Roman" w:cs="Times New Roman"/>
+          <w:sz w:val="24"/>
+          <w:szCs w:val="24"/>
+        </w:rPr>
+        <w:t>, use this link:</w:t>
+      </w:r>
+    </w:p>
+    <w:p>
+      <w:pPr>
+        <w:spacing w:line="480" w:lineRule="auto"/>
+        <w:rPr>
+          <w:rFonts w:ascii="Times New Roman" w:hAnsi="Times New Roman" w:cs="Times New Roman"/>
+          <w:sz w:val="24"/>
+          <w:szCs w:val="24"/>
+        </w:rPr>
+      </w:pPr>
+      <w:hyperlink r:id="rId9" w:history="1">
+        <w:r>
+          <w:rPr>
+            <w:rStyle w:val="Hyperlink"/>
+            <w:rFonts w:ascii="Times New Roman" w:hAnsi="Times New Roman" w:cs="Times New Roman"/>
+            <w:sz w:val="24"/>
+            <w:szCs w:val="24"/>
+          </w:rPr>
+          <w:t>https://github.com/nkomarovsky/MA346_Final_Project_NBA_Data.git</w:t>
+        </w:r>
+      </w:hyperlink>
+    </w:p>
+    <w:p>
+      <w:pPr>
+        <w:spacing w:line="480" w:lineRule="auto"/>
+        <w:rPr>
+          <w:rFonts w:ascii="Times New Roman" w:hAnsi="Times New Roman" w:cs="Times New Roman"/>
+          <w:sz w:val="24"/>
+          <w:szCs w:val="24"/>
+        </w:rPr>
+      </w:pPr>
+      <w:r>
+        <w:rPr>
+          <w:rFonts w:ascii="Times New Roman" w:hAnsi="Times New Roman" w:cs="Times New Roman"/>
+          <w:sz w:val="24"/>
+          <w:szCs w:val="24"/>
+        </w:rPr>
+        <w:t>To view the Dashboard, use this link:</w:t>
+      </w:r>
+    </w:p>
+    <w:bookmarkStart w:id="0" w:name="_GoBack"/>
+    <w:bookmarkEnd w:id="0"/>
+    <w:p>
+      <w:pPr>
+        <w:spacing w:line="480" w:lineRule="auto"/>
+        <w:rPr>
+          <w:rFonts w:ascii="Times New Roman" w:hAnsi="Times New Roman" w:cs="Times New Roman"/>
+          <w:sz w:val="24"/>
+          <w:szCs w:val="24"/>
+        </w:rPr>
+      </w:pPr>
+      <w:r>
+        <w:rPr>
+          <w:rFonts w:ascii="Times New Roman" w:hAnsi="Times New Roman" w:cs="Times New Roman"/>
+          <w:sz w:val="24"/>
+          <w:szCs w:val="24"/>
+        </w:rPr>
+        <w:fldChar w:fldCharType="begin"/>
+      </w:r>
+      <w:r>
+        <w:rPr>
+          <w:rFonts w:ascii="Times New Roman" w:hAnsi="Times New Roman" w:cs="Times New Roman"/>
+          <w:sz w:val="24"/>
+          <w:szCs w:val="24"/>
+        </w:rPr>
+        <w:instrText xml:space="preserve"> HYPERLINK "https://protected-coast-55399.herokuapp.com/" </w:instrText>
+      </w:r>
+      <w:r>
+        <w:rPr>
+          <w:rFonts w:ascii="Times New Roman" w:hAnsi="Times New Roman" w:cs="Times New Roman"/>
+          <w:sz w:val="24"/>
+          <w:szCs w:val="24"/>
+        </w:rPr>
+      </w:r>
+      <w:r>
+        <w:rPr>
+          <w:rFonts w:ascii="Times New Roman" w:hAnsi="Times New Roman" w:cs="Times New Roman"/>
+          <w:sz w:val="24"/>
+          <w:szCs w:val="24"/>
+        </w:rPr>
+        <w:fldChar w:fldCharType="separate"/>
+      </w:r>
+      <w:r>
+        <w:rPr>
+          <w:rStyle w:val="Hyperlink"/>
+          <w:rFonts w:ascii="Times New Roman" w:hAnsi="Times New Roman" w:cs="Times New Roman"/>
+          <w:sz w:val="24"/>
+          <w:szCs w:val="24"/>
+        </w:rPr>
+        <w:t>https://protected-coast-55399.herokuapp.com/</w:t>
+      </w:r>
+      <w:r>
+        <w:rPr>
+          <w:rFonts w:ascii="Times New Roman" w:hAnsi="Times New Roman" w:cs="Times New Roman"/>
+          <w:sz w:val="24"/>
+          <w:szCs w:val="24"/>
+        </w:rPr>
+        <w:fldChar w:fldCharType="end"/>
+      </w:r>
+    </w:p>
+    <w:p>
+      <w:pPr>
+        <w:spacing w:line="480" w:lineRule="auto"/>
+        <w:rPr>
+          <w:rFonts w:ascii="Times New Roman" w:hAnsi="Times New Roman" w:cs="Times New Roman"/>
           <w:color w:val="171616"/>
           <w:spacing w:val="-3"/>
           <w:sz w:val="24"/>
@@ -925,64 +1165,6 @@
           <w:shd w:val="clear" w:color="auto" w:fill="FFFFFF"/>
         </w:rPr>
       </w:pPr>
-      <w:r>
-        <w:rPr>
-          <w:rFonts w:ascii="Times New Roman" w:hAnsi="Times New Roman" w:cs="Times New Roman"/>
-          <w:sz w:val="24"/>
-          <w:szCs w:val="24"/>
-        </w:rPr>
-        <w:t xml:space="preserve">Overall, the </w:t>
-      </w:r>
-      <w:r>
-        <w:rPr>
-          <w:rFonts w:ascii="Times New Roman" w:hAnsi="Times New Roman" w:cs="Times New Roman"/>
-          <w:sz w:val="24"/>
-          <w:szCs w:val="24"/>
-        </w:rPr>
-        <w:t xml:space="preserve">model with the 7 predictor variables is </w:t>
-      </w:r>
-      <w:r>
-        <w:rPr>
-          <w:rFonts w:ascii="Times New Roman" w:hAnsi="Times New Roman" w:cs="Times New Roman"/>
-          <w:sz w:val="24"/>
-          <w:szCs w:val="24"/>
-        </w:rPr>
-        <w:t xml:space="preserve">highly accurate in predicting playoff teams. However, there is reason to believe that this model </w:t>
-      </w:r>
-      <w:r>
-        <w:rPr>
-          <w:rFonts w:ascii="Times New Roman" w:hAnsi="Times New Roman" w:cs="Times New Roman"/>
-          <w:sz w:val="24"/>
-          <w:szCs w:val="24"/>
-        </w:rPr>
-        <w:t>is overfitting the data. This makes sense</w:t>
-      </w:r>
-      <w:r>
-        <w:rPr>
-          <w:rFonts w:ascii="Times New Roman" w:hAnsi="Times New Roman" w:cs="Times New Roman"/>
-          <w:sz w:val="24"/>
-          <w:szCs w:val="24"/>
-        </w:rPr>
-        <w:t xml:space="preserve"> since the size of the dataset is small </w:t>
-      </w:r>
-      <w:r>
-        <w:rPr>
-          <w:rFonts w:ascii="Times New Roman" w:hAnsi="Times New Roman" w:cs="Times New Roman"/>
-          <w:sz w:val="24"/>
-          <w:szCs w:val="24"/>
-        </w:rPr>
-        <w:t xml:space="preserve">and most of the predictor variables have a strong correlation with the response. In </w:t>
-      </w:r>
-      <w:r>
-        <w:rPr>
-          <w:rFonts w:ascii="Times New Roman" w:hAnsi="Times New Roman" w:cs="Times New Roman"/>
-          <w:sz w:val="24"/>
-          <w:szCs w:val="24"/>
-        </w:rPr>
-        <w:t xml:space="preserve">order to make the sample size bigger, I could add data from other NBA seasons in order to get a more accurate representation. </w:t>
-      </w:r>
-      <w:bookmarkStart w:id="0" w:name="_GoBack"/>
-      <w:bookmarkEnd w:id="0"/>
     </w:p>
     <w:sectPr>
       <w:pgSz w:w="12240" w:h="15840"/>
@@ -1424,12 +1606,23 @@
     <w:name w:val="Hyperlink"/>
     <w:basedOn w:val="DefaultParagraphFont"/>
     <w:uiPriority w:val="99"/>
-    <w:semiHidden/>
     <w:unhideWhenUsed/>
     <w:rsid w:val="003F5F2F"/>
     <w:rPr>
       <w:color w:val="0000FF"/>
       <w:u w:val="single"/>
+    </w:rPr>
+  </w:style>
+  <w:style w:type="character" w:styleId="UnresolvedMention">
+    <w:name w:val="Unresolved Mention"/>
+    <w:basedOn w:val="DefaultParagraphFont"/>
+    <w:uiPriority w:val="99"/>
+    <w:semiHidden/>
+    <w:unhideWhenUsed/>
+    <w:rsid w:val="006D52C3"/>
+    <w:rPr>
+      <w:color w:val="605E5C"/>
+      <w:shd w:val="clear" w:color="auto" w:fill="E1DFDD"/>
     </w:rPr>
   </w:style>
 </w:styles>
@@ -1954,18 +2147,18 @@
 </file>
 
 <file path=customXml/item2.xml><?xml version="1.0" encoding="utf-8"?>
+<p:properties xmlns:p="http://schemas.microsoft.com/office/2006/metadata/properties" xmlns:xsi="http://www.w3.org/2001/XMLSchema-instance" xmlns:pc="http://schemas.microsoft.com/office/infopath/2007/PartnerControls">
+  <documentManagement/>
+</p:properties>
+</file>
+
+<file path=customXml/item3.xml><?xml version="1.0" encoding="utf-8"?>
 <?mso-contentType ?>
 <FormTemplates xmlns="http://schemas.microsoft.com/sharepoint/v3/contenttype/forms">
   <Display>DocumentLibraryForm</Display>
   <Edit>DocumentLibraryForm</Edit>
   <New>DocumentLibraryForm</New>
 </FormTemplates>
-</file>
-
-<file path=customXml/item3.xml><?xml version="1.0" encoding="utf-8"?>
-<p:properties xmlns:p="http://schemas.microsoft.com/office/2006/metadata/properties" xmlns:xsi="http://www.w3.org/2001/XMLSchema-instance" xmlns:pc="http://schemas.microsoft.com/office/infopath/2007/PartnerControls">
-  <documentManagement/>
-</p:properties>
 </file>
 
 <file path=customXml/itemProps1.xml><?xml version="1.0" encoding="utf-8"?>
@@ -1988,18 +2181,18 @@
 </file>
 
 <file path=customXml/itemProps2.xml><?xml version="1.0" encoding="utf-8"?>
-<ds:datastoreItem xmlns:ds="http://schemas.openxmlformats.org/officeDocument/2006/customXml" ds:itemID="{1DCCCCF2-BD20-4318-A4FB-C4C7FFE0011C}">
-  <ds:schemaRefs>
-    <ds:schemaRef ds:uri="http://schemas.microsoft.com/sharepoint/v3/contenttype/forms"/>
-  </ds:schemaRefs>
-</ds:datastoreItem>
-</file>
-
-<file path=customXml/itemProps3.xml><?xml version="1.0" encoding="utf-8"?>
 <ds:datastoreItem xmlns:ds="http://schemas.openxmlformats.org/officeDocument/2006/customXml" ds:itemID="{81FE37B1-6F61-4B6B-A772-1C35408B0D04}">
   <ds:schemaRefs>
     <ds:schemaRef ds:uri="http://schemas.microsoft.com/office/2006/metadata/properties"/>
     <ds:schemaRef ds:uri="http://schemas.microsoft.com/office/infopath/2007/PartnerControls"/>
   </ds:schemaRefs>
 </ds:datastoreItem>
+</file>
+
+<file path=customXml/itemProps3.xml><?xml version="1.0" encoding="utf-8"?>
+<ds:datastoreItem xmlns:ds="http://schemas.openxmlformats.org/officeDocument/2006/customXml" ds:itemID="{1DCCCCF2-BD20-4318-A4FB-C4C7FFE0011C}">
+  <ds:schemaRefs>
+    <ds:schemaRef ds:uri="http://schemas.microsoft.com/sharepoint/v3/contenttype/forms"/>
+  </ds:schemaRefs>
+</ds:datastoreItem>
 </file>
</xml_diff>